<commit_message>
update to IF_unit doc
</commit_message>
<xml_diff>
--- a/IF_Unit.docx
+++ b/IF_Unit.docx
@@ -3,6 +3,8 @@
 <w:document xmlns:wpc="http://schemas.microsoft.com/office/word/2010/wordprocessingCanvas" xmlns:mc="http://schemas.openxmlformats.org/markup-compatibility/2006" xmlns:o="urn:schemas-microsoft-com:office:office" xmlns:r="http://schemas.openxmlformats.org/officeDocument/2006/relationships" xmlns:m="http://schemas.openxmlformats.org/officeDocument/2006/math" xmlns:v="urn:schemas-microsoft-com:vml" xmlns:wp14="http://schemas.microsoft.com/office/word/2010/wordprocessingDrawing" xmlns:wp="http://schemas.openxmlformats.org/drawingml/2006/wordprocessingDrawing" xmlns:w10="urn:schemas-microsoft-com:office:word" xmlns:w="http://schemas.openxmlformats.org/wordprocessingml/2006/main" xmlns:w14="http://schemas.microsoft.com/office/word/2010/wordml" xmlns:w15="http://schemas.microsoft.com/office/word/2012/wordml" xmlns:wpg="http://schemas.microsoft.com/office/word/2010/wordprocessingGroup" xmlns:wpi="http://schemas.microsoft.com/office/word/2010/wordprocessingInk" xmlns:wne="http://schemas.microsoft.com/office/word/2006/wordml" xmlns:wps="http://schemas.microsoft.com/office/word/2010/wordprocessingShape" mc:Ignorable="w14 w15 wp14">
   <w:body>
     <w:p>
+      <w:bookmarkStart w:id="0" w:name="_GoBack"/>
+      <w:bookmarkEnd w:id="0"/>
       <w:r>
         <w:rPr>
           <w:noProof/>
@@ -10,7 +12,548 @@
         <mc:AlternateContent>
           <mc:Choice Requires="wps">
             <w:drawing>
-              <wp:anchor distT="0" distB="0" distL="114300" distR="114300" simplePos="0" relativeHeight="251699200" behindDoc="0" locked="0" layoutInCell="1" allowOverlap="1" wp14:anchorId="428135E9" wp14:editId="71FDF539">
+              <wp:anchor distT="0" distB="0" distL="114300" distR="114300" simplePos="0" relativeHeight="251705344" behindDoc="0" locked="0" layoutInCell="1" allowOverlap="1" wp14:anchorId="3C0E3E37" wp14:editId="09759236">
+                <wp:simplePos x="0" y="0"/>
+                <wp:positionH relativeFrom="column">
+                  <wp:posOffset>66675</wp:posOffset>
+                </wp:positionH>
+                <wp:positionV relativeFrom="paragraph">
+                  <wp:posOffset>4029075</wp:posOffset>
+                </wp:positionV>
+                <wp:extent cx="304800" cy="190500"/>
+                <wp:effectExtent l="0" t="0" r="0" b="0"/>
+                <wp:wrapNone/>
+                <wp:docPr id="5" name="Text Box 5"/>
+                <wp:cNvGraphicFramePr/>
+                <a:graphic xmlns:a="http://schemas.openxmlformats.org/drawingml/2006/main">
+                  <a:graphicData uri="http://schemas.microsoft.com/office/word/2010/wordprocessingShape">
+                    <wps:wsp>
+                      <wps:cNvSpPr txBox="1"/>
+                      <wps:spPr>
+                        <a:xfrm>
+                          <a:off x="0" y="0"/>
+                          <a:ext cx="304800" cy="190500"/>
+                        </a:xfrm>
+                        <a:prstGeom prst="rect">
+                          <a:avLst/>
+                        </a:prstGeom>
+                        <a:solidFill>
+                          <a:schemeClr val="lt1"/>
+                        </a:solidFill>
+                        <a:ln w="6350">
+                          <a:noFill/>
+                        </a:ln>
+                        <a:effectLst/>
+                      </wps:spPr>
+                      <wps:style>
+                        <a:lnRef idx="0">
+                          <a:schemeClr val="accent1"/>
+                        </a:lnRef>
+                        <a:fillRef idx="0">
+                          <a:schemeClr val="accent1"/>
+                        </a:fillRef>
+                        <a:effectRef idx="0">
+                          <a:schemeClr val="accent1"/>
+                        </a:effectRef>
+                        <a:fontRef idx="minor">
+                          <a:schemeClr val="dk1"/>
+                        </a:fontRef>
+                      </wps:style>
+                      <wps:txbx>
+                        <w:txbxContent>
+                          <w:p>
+                            <w:pPr>
+                              <w:rPr>
+                                <w:sz w:val="16"/>
+                                <w:szCs w:val="16"/>
+                              </w:rPr>
+                            </w:pPr>
+                            <w:r>
+                              <w:rPr>
+                                <w:sz w:val="16"/>
+                                <w:szCs w:val="16"/>
+                              </w:rPr>
+                              <w:t>PC</w:t>
+                            </w:r>
+                          </w:p>
+                        </w:txbxContent>
+                      </wps:txbx>
+                      <wps:bodyPr rot="0" spcFirstLastPara="0" vertOverflow="overflow" horzOverflow="overflow" vert="horz" wrap="square" lIns="91440" tIns="45720" rIns="91440" bIns="45720" numCol="1" spcCol="0" rtlCol="0" fromWordArt="0" anchor="t" anchorCtr="0" forceAA="0" compatLnSpc="1">
+                        <a:prstTxWarp prst="textNoShape">
+                          <a:avLst/>
+                        </a:prstTxWarp>
+                        <a:noAutofit/>
+                      </wps:bodyPr>
+                    </wps:wsp>
+                  </a:graphicData>
+                </a:graphic>
+                <wp14:sizeRelH relativeFrom="margin">
+                  <wp14:pctWidth>0</wp14:pctWidth>
+                </wp14:sizeRelH>
+                <wp14:sizeRelV relativeFrom="margin">
+                  <wp14:pctHeight>0</wp14:pctHeight>
+                </wp14:sizeRelV>
+              </wp:anchor>
+            </w:drawing>
+          </mc:Choice>
+          <mc:Fallback>
+            <w:pict>
+              <v:shapetype w14:anchorId="3C0E3E37" id="_x0000_t202" coordsize="21600,21600" o:spt="202" path="m,l,21600r21600,l21600,xe">
+                <v:stroke joinstyle="miter"/>
+                <v:path gradientshapeok="t" o:connecttype="rect"/>
+              </v:shapetype>
+              <v:shape id="Text Box 5" o:spid="_x0000_s1026" type="#_x0000_t202" style="position:absolute;margin-left:5.25pt;margin-top:317.25pt;width:24pt;height:15pt;z-index:251705344;visibility:visible;mso-wrap-style:square;mso-width-percent:0;mso-height-percent:0;mso-wrap-distance-left:9pt;mso-wrap-distance-top:0;mso-wrap-distance-right:9pt;mso-wrap-distance-bottom:0;mso-position-horizontal:absolute;mso-position-horizontal-relative:text;mso-position-vertical:absolute;mso-position-vertical-relative:text;mso-width-percent:0;mso-height-percent:0;mso-width-relative:margin;mso-height-relative:margin;v-text-anchor:top" o:gfxdata="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" fillcolor="white [3201]" stroked="f" strokeweight=".5pt">
+                <v:textbox>
+                  <w:txbxContent>
+                    <w:p>
+                      <w:pPr>
+                        <w:rPr>
+                          <w:sz w:val="16"/>
+                          <w:szCs w:val="16"/>
+                        </w:rPr>
+                      </w:pPr>
+                      <w:r>
+                        <w:rPr>
+                          <w:sz w:val="16"/>
+                          <w:szCs w:val="16"/>
+                        </w:rPr>
+                        <w:t>PC</w:t>
+                      </w:r>
+                    </w:p>
+                  </w:txbxContent>
+                </v:textbox>
+              </v:shape>
+            </w:pict>
+          </mc:Fallback>
+        </mc:AlternateContent>
+      </w:r>
+      <w:r>
+        <w:rPr>
+          <w:noProof/>
+        </w:rPr>
+        <mc:AlternateContent>
+          <mc:Choice Requires="wps">
+            <w:drawing>
+              <wp:anchor distT="0" distB="0" distL="114300" distR="114300" simplePos="0" relativeHeight="251703296" behindDoc="0" locked="0" layoutInCell="1" allowOverlap="1" wp14:anchorId="53BFFD2A" wp14:editId="07600FC0">
+                <wp:simplePos x="0" y="0"/>
+                <wp:positionH relativeFrom="column">
+                  <wp:posOffset>1704975</wp:posOffset>
+                </wp:positionH>
+                <wp:positionV relativeFrom="paragraph">
+                  <wp:posOffset>3752851</wp:posOffset>
+                </wp:positionV>
+                <wp:extent cx="819150" cy="533400"/>
+                <wp:effectExtent l="0" t="0" r="0" b="0"/>
+                <wp:wrapNone/>
+                <wp:docPr id="4" name="Text Box 4"/>
+                <wp:cNvGraphicFramePr/>
+                <a:graphic xmlns:a="http://schemas.openxmlformats.org/drawingml/2006/main">
+                  <a:graphicData uri="http://schemas.microsoft.com/office/word/2010/wordprocessingShape">
+                    <wps:wsp>
+                      <wps:cNvSpPr txBox="1"/>
+                      <wps:spPr>
+                        <a:xfrm>
+                          <a:off x="0" y="0"/>
+                          <a:ext cx="819150" cy="533400"/>
+                        </a:xfrm>
+                        <a:prstGeom prst="rect">
+                          <a:avLst/>
+                        </a:prstGeom>
+                        <a:solidFill>
+                          <a:schemeClr val="lt1"/>
+                        </a:solidFill>
+                        <a:ln w="6350">
+                          <a:noFill/>
+                        </a:ln>
+                        <a:effectLst/>
+                      </wps:spPr>
+                      <wps:style>
+                        <a:lnRef idx="0">
+                          <a:schemeClr val="accent1"/>
+                        </a:lnRef>
+                        <a:fillRef idx="0">
+                          <a:schemeClr val="accent1"/>
+                        </a:fillRef>
+                        <a:effectRef idx="0">
+                          <a:schemeClr val="accent1"/>
+                        </a:effectRef>
+                        <a:fontRef idx="minor">
+                          <a:schemeClr val="dk1"/>
+                        </a:fontRef>
+                      </wps:style>
+                      <wps:txbx>
+                        <w:txbxContent>
+                          <w:p>
+                            <w:r>
+                              <w:t>I</w:t>
+                            </w:r>
+                            <w:r>
+                              <w:t>nstruction</w:t>
+                            </w:r>
+                          </w:p>
+                          <w:p>
+                            <w:r>
+                              <w:t xml:space="preserve">     MEM</w:t>
+                            </w:r>
+                          </w:p>
+                        </w:txbxContent>
+                      </wps:txbx>
+                      <wps:bodyPr rot="0" spcFirstLastPara="0" vertOverflow="overflow" horzOverflow="overflow" vert="horz" wrap="square" lIns="91440" tIns="45720" rIns="91440" bIns="45720" numCol="1" spcCol="0" rtlCol="0" fromWordArt="0" anchor="t" anchorCtr="0" forceAA="0" compatLnSpc="1">
+                        <a:prstTxWarp prst="textNoShape">
+                          <a:avLst/>
+                        </a:prstTxWarp>
+                        <a:noAutofit/>
+                      </wps:bodyPr>
+                    </wps:wsp>
+                  </a:graphicData>
+                </a:graphic>
+                <wp14:sizeRelH relativeFrom="margin">
+                  <wp14:pctWidth>0</wp14:pctWidth>
+                </wp14:sizeRelH>
+                <wp14:sizeRelV relativeFrom="margin">
+                  <wp14:pctHeight>0</wp14:pctHeight>
+                </wp14:sizeRelV>
+              </wp:anchor>
+            </w:drawing>
+          </mc:Choice>
+          <mc:Fallback>
+            <w:pict>
+              <v:shape w14:anchorId="53BFFD2A" id="Text Box 4" o:spid="_x0000_s1027" type="#_x0000_t202" style="position:absolute;margin-left:134.25pt;margin-top:295.5pt;width:64.5pt;height:42pt;z-index:251703296;visibility:visible;mso-wrap-style:square;mso-width-percent:0;mso-height-percent:0;mso-wrap-distance-left:9pt;mso-wrap-distance-top:0;mso-wrap-distance-right:9pt;mso-wrap-distance-bottom:0;mso-position-horizontal:absolute;mso-position-horizontal-relative:text;mso-position-vertical:absolute;mso-position-vertical-relative:text;mso-width-percent:0;mso-height-percent:0;mso-width-relative:margin;mso-height-relative:margin;v-text-anchor:top" o:gfxdata="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" fillcolor="white [3201]" stroked="f" strokeweight=".5pt">
+                <v:textbox>
+                  <w:txbxContent>
+                    <w:p>
+                      <w:r>
+                        <w:t>I</w:t>
+                      </w:r>
+                      <w:r>
+                        <w:t>nstruction</w:t>
+                      </w:r>
+                    </w:p>
+                    <w:p>
+                      <w:r>
+                        <w:t xml:space="preserve">     MEM</w:t>
+                      </w:r>
+                    </w:p>
+                  </w:txbxContent>
+                </v:textbox>
+              </v:shape>
+            </w:pict>
+          </mc:Fallback>
+        </mc:AlternateContent>
+      </w:r>
+      <w:r>
+        <w:rPr>
+          <w:noProof/>
+        </w:rPr>
+        <mc:AlternateContent>
+          <mc:Choice Requires="wps">
+            <w:drawing>
+              <wp:anchor distT="0" distB="0" distL="114300" distR="114300" simplePos="0" relativeHeight="251701248" behindDoc="1" locked="0" layoutInCell="1" allowOverlap="1" wp14:anchorId="0B48E3EA" wp14:editId="065C2D1A">
+                <wp:simplePos x="0" y="0"/>
+                <wp:positionH relativeFrom="column">
+                  <wp:posOffset>2047875</wp:posOffset>
+                </wp:positionH>
+                <wp:positionV relativeFrom="paragraph">
+                  <wp:posOffset>1733550</wp:posOffset>
+                </wp:positionV>
+                <wp:extent cx="238125" cy="257175"/>
+                <wp:effectExtent l="0" t="0" r="9525" b="9525"/>
+                <wp:wrapThrough wrapText="bothSides">
+                  <wp:wrapPolygon edited="0">
+                    <wp:start x="0" y="0"/>
+                    <wp:lineTo x="0" y="20800"/>
+                    <wp:lineTo x="20736" y="20800"/>
+                    <wp:lineTo x="20736" y="0"/>
+                    <wp:lineTo x="0" y="0"/>
+                  </wp:wrapPolygon>
+                </wp:wrapThrough>
+                <wp:docPr id="3" name="Text Box 3"/>
+                <wp:cNvGraphicFramePr/>
+                <a:graphic xmlns:a="http://schemas.openxmlformats.org/drawingml/2006/main">
+                  <a:graphicData uri="http://schemas.microsoft.com/office/word/2010/wordprocessingShape">
+                    <wps:wsp>
+                      <wps:cNvSpPr txBox="1"/>
+                      <wps:spPr>
+                        <a:xfrm>
+                          <a:off x="0" y="0"/>
+                          <a:ext cx="238125" cy="257175"/>
+                        </a:xfrm>
+                        <a:prstGeom prst="rect">
+                          <a:avLst/>
+                        </a:prstGeom>
+                        <a:solidFill>
+                          <a:schemeClr val="lt1"/>
+                        </a:solidFill>
+                        <a:ln w="6350">
+                          <a:noFill/>
+                        </a:ln>
+                        <a:effectLst/>
+                      </wps:spPr>
+                      <wps:style>
+                        <a:lnRef idx="0">
+                          <a:schemeClr val="accent1"/>
+                        </a:lnRef>
+                        <a:fillRef idx="0">
+                          <a:schemeClr val="accent1"/>
+                        </a:fillRef>
+                        <a:effectRef idx="0">
+                          <a:schemeClr val="accent1"/>
+                        </a:effectRef>
+                        <a:fontRef idx="minor">
+                          <a:schemeClr val="dk1"/>
+                        </a:fontRef>
+                      </wps:style>
+                      <wps:txbx>
+                        <w:txbxContent>
+                          <w:p>
+                            <w:r>
+                              <w:t>+</w:t>
+                            </w:r>
+                          </w:p>
+                        </w:txbxContent>
+                      </wps:txbx>
+                      <wps:bodyPr rot="0" spcFirstLastPara="0" vertOverflow="overflow" horzOverflow="overflow" vert="horz" wrap="square" lIns="91440" tIns="45720" rIns="91440" bIns="45720" numCol="1" spcCol="0" rtlCol="0" fromWordArt="0" anchor="t" anchorCtr="0" forceAA="0" compatLnSpc="1">
+                        <a:prstTxWarp prst="textNoShape">
+                          <a:avLst/>
+                        </a:prstTxWarp>
+                        <a:noAutofit/>
+                      </wps:bodyPr>
+                    </wps:wsp>
+                  </a:graphicData>
+                </a:graphic>
+                <wp14:sizeRelH relativeFrom="margin">
+                  <wp14:pctWidth>0</wp14:pctWidth>
+                </wp14:sizeRelH>
+                <wp14:sizeRelV relativeFrom="margin">
+                  <wp14:pctHeight>0</wp14:pctHeight>
+                </wp14:sizeRelV>
+              </wp:anchor>
+            </w:drawing>
+          </mc:Choice>
+          <mc:Fallback>
+            <w:pict>
+              <v:shape w14:anchorId="0B48E3EA" id="Text Box 3" o:spid="_x0000_s1028" type="#_x0000_t202" style="position:absolute;margin-left:161.25pt;margin-top:136.5pt;width:18.75pt;height:20.25pt;z-index:-251615232;visibility:visible;mso-wrap-style:square;mso-width-percent:0;mso-height-percent:0;mso-wrap-distance-left:9pt;mso-wrap-distance-top:0;mso-wrap-distance-right:9pt;mso-wrap-distance-bottom:0;mso-position-horizontal:absolute;mso-position-horizontal-relative:text;mso-position-vertical:absolute;mso-position-vertical-relative:text;mso-width-percent:0;mso-height-percent:0;mso-width-relative:margin;mso-height-relative:margin;v-text-anchor:top" o:gfxdata="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" fillcolor="white [3201]" stroked="f" strokeweight=".5pt">
+                <v:textbox>
+                  <w:txbxContent>
+                    <w:p>
+                      <w:r>
+                        <w:t>+</w:t>
+                      </w:r>
+                    </w:p>
+                  </w:txbxContent>
+                </v:textbox>
+                <w10:wrap type="through"/>
+              </v:shape>
+            </w:pict>
+          </mc:Fallback>
+        </mc:AlternateContent>
+      </w:r>
+      <w:r>
+        <w:rPr>
+          <w:noProof/>
+        </w:rPr>
+        <mc:AlternateContent>
+          <mc:Choice Requires="wps">
+            <w:drawing>
+              <wp:anchor distT="0" distB="0" distL="114300" distR="114300" simplePos="0" relativeHeight="251684864" behindDoc="1" locked="0" layoutInCell="1" allowOverlap="1" wp14:anchorId="193AEE8D" wp14:editId="04DE623B">
+                <wp:simplePos x="0" y="0"/>
+                <wp:positionH relativeFrom="column">
+                  <wp:posOffset>2924175</wp:posOffset>
+                </wp:positionH>
+                <wp:positionV relativeFrom="paragraph">
+                  <wp:posOffset>-638175</wp:posOffset>
+                </wp:positionV>
+                <wp:extent cx="1152525" cy="257175"/>
+                <wp:effectExtent l="0" t="0" r="9525" b="9525"/>
+                <wp:wrapNone/>
+                <wp:docPr id="36" name="Text Box 36"/>
+                <wp:cNvGraphicFramePr/>
+                <a:graphic xmlns:a="http://schemas.openxmlformats.org/drawingml/2006/main">
+                  <a:graphicData uri="http://schemas.microsoft.com/office/word/2010/wordprocessingShape">
+                    <wps:wsp>
+                      <wps:cNvSpPr txBox="1"/>
+                      <wps:spPr>
+                        <a:xfrm>
+                          <a:off x="0" y="0"/>
+                          <a:ext cx="1152525" cy="257175"/>
+                        </a:xfrm>
+                        <a:prstGeom prst="rect">
+                          <a:avLst/>
+                        </a:prstGeom>
+                        <a:solidFill>
+                          <a:schemeClr val="lt1"/>
+                        </a:solidFill>
+                        <a:ln w="6350">
+                          <a:noFill/>
+                        </a:ln>
+                        <a:effectLst/>
+                      </wps:spPr>
+                      <wps:style>
+                        <a:lnRef idx="0">
+                          <a:schemeClr val="accent1"/>
+                        </a:lnRef>
+                        <a:fillRef idx="0">
+                          <a:schemeClr val="accent1"/>
+                        </a:fillRef>
+                        <a:effectRef idx="0">
+                          <a:schemeClr val="accent1"/>
+                        </a:effectRef>
+                        <a:fontRef idx="minor">
+                          <a:schemeClr val="dk1"/>
+                        </a:fontRef>
+                      </wps:style>
+                      <wps:txbx>
+                        <w:txbxContent>
+                          <w:p>
+                            <w:proofErr w:type="spellStart"/>
+                            <w:r>
+                              <w:t>PC_src</w:t>
+                            </w:r>
+                            <w:proofErr w:type="spellEnd"/>
+                          </w:p>
+                        </w:txbxContent>
+                      </wps:txbx>
+                      <wps:bodyPr rot="0" spcFirstLastPara="0" vertOverflow="overflow" horzOverflow="overflow" vert="horz" wrap="square" lIns="91440" tIns="45720" rIns="91440" bIns="45720" numCol="1" spcCol="0" rtlCol="0" fromWordArt="0" anchor="t" anchorCtr="0" forceAA="0" compatLnSpc="1">
+                        <a:prstTxWarp prst="textNoShape">
+                          <a:avLst/>
+                        </a:prstTxWarp>
+                        <a:noAutofit/>
+                      </wps:bodyPr>
+                    </wps:wsp>
+                  </a:graphicData>
+                </a:graphic>
+                <wp14:sizeRelV relativeFrom="margin">
+                  <wp14:pctHeight>0</wp14:pctHeight>
+                </wp14:sizeRelV>
+              </wp:anchor>
+            </w:drawing>
+          </mc:Choice>
+          <mc:Fallback>
+            <w:pict>
+              <v:shape w14:anchorId="193AEE8D" id="Text Box 36" o:spid="_x0000_s1029" type="#_x0000_t202" style="position:absolute;margin-left:230.25pt;margin-top:-50.25pt;width:90.75pt;height:20.25pt;z-index:-251631616;visibility:visible;mso-wrap-style:square;mso-height-percent:0;mso-wrap-distance-left:9pt;mso-wrap-distance-top:0;mso-wrap-distance-right:9pt;mso-wrap-distance-bottom:0;mso-position-horizontal:absolute;mso-position-horizontal-relative:text;mso-position-vertical:absolute;mso-position-vertical-relative:text;mso-height-percent:0;mso-height-relative:margin;v-text-anchor:top" o:gfxdata="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" fillcolor="white [3201]" stroked="f" strokeweight=".5pt">
+                <v:textbox>
+                  <w:txbxContent>
+                    <w:p>
+                      <w:proofErr w:type="spellStart"/>
+                      <w:r>
+                        <w:t>PC_src</w:t>
+                      </w:r>
+                      <w:proofErr w:type="spellEnd"/>
+                    </w:p>
+                  </w:txbxContent>
+                </v:textbox>
+              </v:shape>
+            </w:pict>
+          </mc:Fallback>
+        </mc:AlternateContent>
+      </w:r>
+      <w:r>
+        <w:rPr>
+          <w:noProof/>
+        </w:rPr>
+        <mc:AlternateContent>
+          <mc:Choice Requires="wps">
+            <w:drawing>
+              <wp:anchor distT="0" distB="0" distL="114300" distR="114300" simplePos="0" relativeHeight="251686912" behindDoc="1" locked="0" layoutInCell="1" allowOverlap="1" wp14:anchorId="626B1E17" wp14:editId="426E3C16">
+                <wp:simplePos x="0" y="0"/>
+                <wp:positionH relativeFrom="column">
+                  <wp:posOffset>2924175</wp:posOffset>
+                </wp:positionH>
+                <wp:positionV relativeFrom="paragraph">
+                  <wp:posOffset>-180975</wp:posOffset>
+                </wp:positionV>
+                <wp:extent cx="1152525" cy="257175"/>
+                <wp:effectExtent l="0" t="0" r="9525" b="9525"/>
+                <wp:wrapNone/>
+                <wp:docPr id="37" name="Text Box 37"/>
+                <wp:cNvGraphicFramePr/>
+                <a:graphic xmlns:a="http://schemas.openxmlformats.org/drawingml/2006/main">
+                  <a:graphicData uri="http://schemas.microsoft.com/office/word/2010/wordprocessingShape">
+                    <wps:wsp>
+                      <wps:cNvSpPr txBox="1"/>
+                      <wps:spPr>
+                        <a:xfrm>
+                          <a:off x="0" y="0"/>
+                          <a:ext cx="1152525" cy="257175"/>
+                        </a:xfrm>
+                        <a:prstGeom prst="rect">
+                          <a:avLst/>
+                        </a:prstGeom>
+                        <a:solidFill>
+                          <a:schemeClr val="lt1"/>
+                        </a:solidFill>
+                        <a:ln w="6350">
+                          <a:noFill/>
+                        </a:ln>
+                        <a:effectLst/>
+                      </wps:spPr>
+                      <wps:style>
+                        <a:lnRef idx="0">
+                          <a:schemeClr val="accent1"/>
+                        </a:lnRef>
+                        <a:fillRef idx="0">
+                          <a:schemeClr val="accent1"/>
+                        </a:fillRef>
+                        <a:effectRef idx="0">
+                          <a:schemeClr val="accent1"/>
+                        </a:effectRef>
+                        <a:fontRef idx="minor">
+                          <a:schemeClr val="dk1"/>
+                        </a:fontRef>
+                      </wps:style>
+                      <wps:txbx>
+                        <w:txbxContent>
+                          <w:p>
+                            <w:proofErr w:type="spellStart"/>
+                            <w:r>
+                              <w:t>PC_branch</w:t>
+                            </w:r>
+                            <w:proofErr w:type="spellEnd"/>
+                          </w:p>
+                        </w:txbxContent>
+                      </wps:txbx>
+                      <wps:bodyPr rot="0" spcFirstLastPara="0" vertOverflow="overflow" horzOverflow="overflow" vert="horz" wrap="square" lIns="91440" tIns="45720" rIns="91440" bIns="45720" numCol="1" spcCol="0" rtlCol="0" fromWordArt="0" anchor="t" anchorCtr="0" forceAA="0" compatLnSpc="1">
+                        <a:prstTxWarp prst="textNoShape">
+                          <a:avLst/>
+                        </a:prstTxWarp>
+                        <a:noAutofit/>
+                      </wps:bodyPr>
+                    </wps:wsp>
+                  </a:graphicData>
+                </a:graphic>
+                <wp14:sizeRelV relativeFrom="margin">
+                  <wp14:pctHeight>0</wp14:pctHeight>
+                </wp14:sizeRelV>
+              </wp:anchor>
+            </w:drawing>
+          </mc:Choice>
+          <mc:Fallback>
+            <w:pict>
+              <v:shape w14:anchorId="626B1E17" id="Text Box 37" o:spid="_x0000_s1030" type="#_x0000_t202" style="position:absolute;margin-left:230.25pt;margin-top:-14.25pt;width:90.75pt;height:20.25pt;z-index:-251629568;visibility:visible;mso-wrap-style:square;mso-height-percent:0;mso-wrap-distance-left:9pt;mso-wrap-distance-top:0;mso-wrap-distance-right:9pt;mso-wrap-distance-bottom:0;mso-position-horizontal:absolute;mso-position-horizontal-relative:text;mso-position-vertical:absolute;mso-position-vertical-relative:text;mso-height-percent:0;mso-height-relative:margin;v-text-anchor:top" o:gfxdata="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" fillcolor="white [3201]" stroked="f" strokeweight=".5pt">
+                <v:textbox>
+                  <w:txbxContent>
+                    <w:p>
+                      <w:proofErr w:type="spellStart"/>
+                      <w:r>
+                        <w:t>PC_branch</w:t>
+                      </w:r>
+                      <w:proofErr w:type="spellEnd"/>
+                    </w:p>
+                  </w:txbxContent>
+                </v:textbox>
+              </v:shape>
+            </w:pict>
+          </mc:Fallback>
+        </mc:AlternateContent>
+      </w:r>
+      <w:r>
+        <w:rPr>
+          <w:noProof/>
+        </w:rPr>
+        <mc:AlternateContent>
+          <mc:Choice Requires="wps">
+            <w:drawing>
+              <wp:anchor distT="0" distB="0" distL="114300" distR="114300" simplePos="0" relativeHeight="251699200" behindDoc="0" locked="0" layoutInCell="1" allowOverlap="1" wp14:anchorId="1A03E8C4" wp14:editId="230579B4">
                 <wp:simplePos x="0" y="0"/>
                 <wp:positionH relativeFrom="column">
                   <wp:posOffset>3543300</wp:posOffset>
@@ -60,12 +603,10 @@
                       <wps:txbx>
                         <w:txbxContent>
                           <w:p>
-                            <w:bookmarkStart w:id="0" w:name="_GoBack"/>
                             <w:proofErr w:type="spellStart"/>
                             <w:r>
                               <w:t>PC_out</w:t>
                             </w:r>
-                            <w:bookmarkEnd w:id="0"/>
                             <w:proofErr w:type="spellEnd"/>
                           </w:p>
                         </w:txbxContent>
@@ -120,7 +661,7 @@
         <mc:AlternateContent>
           <mc:Choice Requires="wps">
             <w:drawing>
-              <wp:anchor distT="0" distB="0" distL="114300" distR="114300" simplePos="0" relativeHeight="251697152" behindDoc="0" locked="0" layoutInCell="1" allowOverlap="1" wp14:anchorId="6693838B" wp14:editId="442A6B06">
+              <wp:anchor distT="0" distB="0" distL="114300" distR="114300" simplePos="0" relativeHeight="251697152" behindDoc="0" locked="0" layoutInCell="1" allowOverlap="1" wp14:anchorId="241AA158" wp14:editId="2CAC743A">
                 <wp:simplePos x="0" y="0"/>
                 <wp:positionH relativeFrom="column">
                   <wp:posOffset>942975</wp:posOffset>
@@ -218,7 +759,7 @@
         <mc:AlternateContent>
           <mc:Choice Requires="wps">
             <w:drawing>
-              <wp:anchor distT="0" distB="0" distL="114300" distR="114300" simplePos="0" relativeHeight="251695104" behindDoc="0" locked="0" layoutInCell="1" allowOverlap="1" wp14:anchorId="2A58A4DD" wp14:editId="25B98A67">
+              <wp:anchor distT="0" distB="0" distL="114300" distR="114300" simplePos="0" relativeHeight="251695104" behindDoc="0" locked="0" layoutInCell="1" allowOverlap="1" wp14:anchorId="6EF3A4F1" wp14:editId="140BA385">
                 <wp:simplePos x="0" y="0"/>
                 <wp:positionH relativeFrom="column">
                   <wp:posOffset>3448050</wp:posOffset>
@@ -268,12 +809,10 @@
                       <wps:txbx>
                         <w:txbxContent>
                           <w:p>
-                            <w:proofErr w:type="spellStart"/>
                             <w:proofErr w:type="gramStart"/>
                             <w:r>
-                              <w:t>instruciton</w:t>
+                              <w:t>instruction</w:t>
                             </w:r>
-                            <w:proofErr w:type="spellEnd"/>
                             <w:proofErr w:type="gramEnd"/>
                           </w:p>
                         </w:txbxContent>
@@ -298,16 +837,14 @@
           </mc:Choice>
           <mc:Fallback>
             <w:pict>
-              <v:shape w14:anchorId="2A58A4DD" id="Text Box 41" o:spid="_x0000_s1028" type="#_x0000_t202" style="position:absolute;margin-left:271.5pt;margin-top:300pt;width:64.5pt;height:20.25pt;z-index:251695104;visibility:visible;mso-wrap-style:square;mso-width-percent:0;mso-height-percent:0;mso-wrap-distance-left:9pt;mso-wrap-distance-top:0;mso-wrap-distance-right:9pt;mso-wrap-distance-bottom:0;mso-position-horizontal:absolute;mso-position-horizontal-relative:text;mso-position-vertical:absolute;mso-position-vertical-relative:text;mso-width-percent:0;mso-height-percent:0;mso-width-relative:margin;mso-height-relative:margin;v-text-anchor:top" o:gfxdata="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" fillcolor="white [3201]" stroked="f" strokeweight=".5pt">
+              <v:shape w14:anchorId="6EF3A4F1" id="Text Box 41" o:spid="_x0000_s1033" type="#_x0000_t202" style="position:absolute;margin-left:271.5pt;margin-top:300pt;width:64.5pt;height:20.25pt;z-index:251695104;visibility:visible;mso-wrap-style:square;mso-width-percent:0;mso-height-percent:0;mso-wrap-distance-left:9pt;mso-wrap-distance-top:0;mso-wrap-distance-right:9pt;mso-wrap-distance-bottom:0;mso-position-horizontal:absolute;mso-position-horizontal-relative:text;mso-position-vertical:absolute;mso-position-vertical-relative:text;mso-width-percent:0;mso-height-percent:0;mso-width-relative:margin;mso-height-relative:margin;v-text-anchor:top" o:gfxdata="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" fillcolor="white [3201]" stroked="f" strokeweight=".5pt">
                 <v:textbox>
                   <w:txbxContent>
                     <w:p>
-                      <w:proofErr w:type="spellStart"/>
                       <w:proofErr w:type="gramStart"/>
                       <w:r>
-                        <w:t>instruciton</w:t>
+                        <w:t>instruction</w:t>
                       </w:r>
-                      <w:proofErr w:type="spellEnd"/>
                       <w:proofErr w:type="gramEnd"/>
                     </w:p>
                   </w:txbxContent>
@@ -324,7 +861,7 @@
         <mc:AlternateContent>
           <mc:Choice Requires="wps">
             <w:drawing>
-              <wp:anchor distT="0" distB="0" distL="114300" distR="114300" simplePos="0" relativeHeight="251693056" behindDoc="0" locked="0" layoutInCell="1" allowOverlap="1" wp14:anchorId="59FF5C45" wp14:editId="3483AE84">
+              <wp:anchor distT="0" distB="0" distL="114300" distR="114300" simplePos="0" relativeHeight="251693056" behindDoc="0" locked="0" layoutInCell="1" allowOverlap="1" wp14:anchorId="1D8CE36F" wp14:editId="40FDE30E">
                 <wp:simplePos x="0" y="0"/>
                 <wp:positionH relativeFrom="column">
                   <wp:posOffset>2914650</wp:posOffset>
@@ -426,7 +963,7 @@
         <mc:AlternateContent>
           <mc:Choice Requires="wps">
             <w:drawing>
-              <wp:anchor distT="0" distB="0" distL="114300" distR="114300" simplePos="0" relativeHeight="251691008" behindDoc="0" locked="0" layoutInCell="1" allowOverlap="1" wp14:anchorId="3ACAC390" wp14:editId="0FBD3B57">
+              <wp:anchor distT="0" distB="0" distL="114300" distR="114300" simplePos="0" relativeHeight="251691008" behindDoc="0" locked="0" layoutInCell="1" allowOverlap="1" wp14:anchorId="66FC5FBC" wp14:editId="7AF18C5B">
                 <wp:simplePos x="0" y="0"/>
                 <wp:positionH relativeFrom="column">
                   <wp:posOffset>714375</wp:posOffset>
@@ -504,7 +1041,7 @@
           </mc:Choice>
           <mc:Fallback>
             <w:pict>
-              <v:shape w14:anchorId="3ACAC390" id="Text Box 39" o:spid="_x0000_s1030" type="#_x0000_t202" style="position:absolute;margin-left:56.25pt;margin-top:95.25pt;width:67.5pt;height:20.25pt;z-index:251691008;visibility:visible;mso-wrap-style:square;mso-width-percent:0;mso-height-percent:0;mso-wrap-distance-left:9pt;mso-wrap-distance-top:0;mso-wrap-distance-right:9pt;mso-wrap-distance-bottom:0;mso-position-horizontal:absolute;mso-position-horizontal-relative:text;mso-position-vertical:absolute;mso-position-vertical-relative:text;mso-width-percent:0;mso-height-percent:0;mso-width-relative:margin;mso-height-relative:margin;v-text-anchor:top" o:gfxdata="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" fillcolor="white [3201]" stroked="f" strokeweight=".5pt">
+              <v:shape w14:anchorId="66FC5FBC" id="Text Box 39" o:spid="_x0000_s1035" type="#_x0000_t202" style="position:absolute;margin-left:56.25pt;margin-top:95.25pt;width:67.5pt;height:20.25pt;z-index:251691008;visibility:visible;mso-wrap-style:square;mso-width-percent:0;mso-height-percent:0;mso-wrap-distance-left:9pt;mso-wrap-distance-top:0;mso-wrap-distance-right:9pt;mso-wrap-distance-bottom:0;mso-position-horizontal:absolute;mso-position-horizontal-relative:text;mso-position-vertical:absolute;mso-position-vertical-relative:text;mso-width-percent:0;mso-height-percent:0;mso-width-relative:margin;mso-height-relative:margin;v-text-anchor:top" o:gfxdata="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" fillcolor="white [3201]" stroked="f" strokeweight=".5pt">
                 <v:textbox>
                   <w:txbxContent>
                     <w:p>
@@ -528,7 +1065,7 @@
         <mc:AlternateContent>
           <mc:Choice Requires="wps">
             <w:drawing>
-              <wp:anchor distT="0" distB="0" distL="114300" distR="114300" simplePos="0" relativeHeight="251688960" behindDoc="0" locked="0" layoutInCell="1" allowOverlap="1" wp14:anchorId="764865AD" wp14:editId="52719270">
+              <wp:anchor distT="0" distB="0" distL="114300" distR="114300" simplePos="0" relativeHeight="251688960" behindDoc="0" locked="0" layoutInCell="1" allowOverlap="1" wp14:anchorId="1FA26FD4" wp14:editId="35A8D9BB">
                 <wp:simplePos x="0" y="0"/>
                 <wp:positionH relativeFrom="column">
                   <wp:posOffset>3123565</wp:posOffset>
@@ -604,7 +1141,7 @@
           </mc:Choice>
           <mc:Fallback>
             <w:pict>
-              <v:shape w14:anchorId="764865AD" id="Text Box 38" o:spid="_x0000_s1031" type="#_x0000_t202" style="position:absolute;margin-left:245.95pt;margin-top:81pt;width:69.75pt;height:20.25pt;rotation:90;z-index:251688960;visibility:visible;mso-wrap-style:square;mso-width-percent:0;mso-height-percent:0;mso-wrap-distance-left:9pt;mso-wrap-distance-top:0;mso-wrap-distance-right:9pt;mso-wrap-distance-bottom:0;mso-position-horizontal:absolute;mso-position-horizontal-relative:text;mso-position-vertical:absolute;mso-position-vertical-relative:text;mso-width-percent:0;mso-height-percent:0;mso-width-relative:margin;mso-height-relative:margin;v-text-anchor:top" o:gfxdata="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" fillcolor="white [3201]" stroked="f" strokeweight=".5pt">
+              <v:shape w14:anchorId="1FA26FD4" id="Text Box 38" o:spid="_x0000_s1036" type="#_x0000_t202" style="position:absolute;margin-left:245.95pt;margin-top:81pt;width:69.75pt;height:20.25pt;rotation:90;z-index:251688960;visibility:visible;mso-wrap-style:square;mso-width-percent:0;mso-height-percent:0;mso-wrap-distance-left:9pt;mso-wrap-distance-top:0;mso-wrap-distance-right:9pt;mso-wrap-distance-bottom:0;mso-position-horizontal:absolute;mso-position-horizontal-relative:text;mso-position-vertical:absolute;mso-position-vertical-relative:text;mso-width-percent:0;mso-height-percent:0;mso-width-relative:margin;mso-height-relative:margin;v-text-anchor:top" o:gfxdata="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" fillcolor="white [3201]" stroked="f" strokeweight=".5pt">
                 <v:textbox>
                   <w:txbxContent>
                     <w:p>
@@ -626,205 +1163,7 @@
         <mc:AlternateContent>
           <mc:Choice Requires="wps">
             <w:drawing>
-              <wp:anchor distT="0" distB="0" distL="114300" distR="114300" simplePos="0" relativeHeight="251686912" behindDoc="0" locked="0" layoutInCell="1" allowOverlap="1" wp14:anchorId="35C0BCB8" wp14:editId="3E14ABB8">
-                <wp:simplePos x="0" y="0"/>
-                <wp:positionH relativeFrom="column">
-                  <wp:posOffset>2676525</wp:posOffset>
-                </wp:positionH>
-                <wp:positionV relativeFrom="paragraph">
-                  <wp:posOffset>-266700</wp:posOffset>
-                </wp:positionV>
-                <wp:extent cx="1152525" cy="257175"/>
-                <wp:effectExtent l="0" t="0" r="9525" b="9525"/>
-                <wp:wrapNone/>
-                <wp:docPr id="37" name="Text Box 37"/>
-                <wp:cNvGraphicFramePr/>
-                <a:graphic xmlns:a="http://schemas.openxmlformats.org/drawingml/2006/main">
-                  <a:graphicData uri="http://schemas.microsoft.com/office/word/2010/wordprocessingShape">
-                    <wps:wsp>
-                      <wps:cNvSpPr txBox="1"/>
-                      <wps:spPr>
-                        <a:xfrm>
-                          <a:off x="0" y="0"/>
-                          <a:ext cx="1152525" cy="257175"/>
-                        </a:xfrm>
-                        <a:prstGeom prst="rect">
-                          <a:avLst/>
-                        </a:prstGeom>
-                        <a:solidFill>
-                          <a:schemeClr val="lt1"/>
-                        </a:solidFill>
-                        <a:ln w="6350">
-                          <a:noFill/>
-                        </a:ln>
-                        <a:effectLst/>
-                      </wps:spPr>
-                      <wps:style>
-                        <a:lnRef idx="0">
-                          <a:schemeClr val="accent1"/>
-                        </a:lnRef>
-                        <a:fillRef idx="0">
-                          <a:schemeClr val="accent1"/>
-                        </a:fillRef>
-                        <a:effectRef idx="0">
-                          <a:schemeClr val="accent1"/>
-                        </a:effectRef>
-                        <a:fontRef idx="minor">
-                          <a:schemeClr val="dk1"/>
-                        </a:fontRef>
-                      </wps:style>
-                      <wps:txbx>
-                        <w:txbxContent>
-                          <w:p>
-                            <w:proofErr w:type="spellStart"/>
-                            <w:r>
-                              <w:t>PC_branch</w:t>
-                            </w:r>
-                            <w:proofErr w:type="spellEnd"/>
-                          </w:p>
-                        </w:txbxContent>
-                      </wps:txbx>
-                      <wps:bodyPr rot="0" spcFirstLastPara="0" vertOverflow="overflow" horzOverflow="overflow" vert="horz" wrap="square" lIns="91440" tIns="45720" rIns="91440" bIns="45720" numCol="1" spcCol="0" rtlCol="0" fromWordArt="0" anchor="t" anchorCtr="0" forceAA="0" compatLnSpc="1">
-                        <a:prstTxWarp prst="textNoShape">
-                          <a:avLst/>
-                        </a:prstTxWarp>
-                        <a:noAutofit/>
-                      </wps:bodyPr>
-                    </wps:wsp>
-                  </a:graphicData>
-                </a:graphic>
-                <wp14:sizeRelV relativeFrom="margin">
-                  <wp14:pctHeight>0</wp14:pctHeight>
-                </wp14:sizeRelV>
-              </wp:anchor>
-            </w:drawing>
-          </mc:Choice>
-          <mc:Fallback>
-            <w:pict>
-              <v:shape w14:anchorId="35C0BCB8" id="Text Box 37" o:spid="_x0000_s1032" type="#_x0000_t202" style="position:absolute;margin-left:210.75pt;margin-top:-21pt;width:90.75pt;height:20.25pt;z-index:251686912;visibility:visible;mso-wrap-style:square;mso-height-percent:0;mso-wrap-distance-left:9pt;mso-wrap-distance-top:0;mso-wrap-distance-right:9pt;mso-wrap-distance-bottom:0;mso-position-horizontal:absolute;mso-position-horizontal-relative:text;mso-position-vertical:absolute;mso-position-vertical-relative:text;mso-height-percent:0;mso-height-relative:margin;v-text-anchor:top" o:gfxdata="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" fillcolor="white [3201]" stroked="f" strokeweight=".5pt">
-                <v:textbox>
-                  <w:txbxContent>
-                    <w:p>
-                      <w:proofErr w:type="spellStart"/>
-                      <w:r>
-                        <w:t>PC_branch</w:t>
-                      </w:r>
-                      <w:proofErr w:type="spellEnd"/>
-                    </w:p>
-                  </w:txbxContent>
-                </v:textbox>
-              </v:shape>
-            </w:pict>
-          </mc:Fallback>
-        </mc:AlternateContent>
-      </w:r>
-      <w:r>
-        <w:rPr>
-          <w:noProof/>
-        </w:rPr>
-        <mc:AlternateContent>
-          <mc:Choice Requires="wps">
-            <w:drawing>
-              <wp:anchor distT="0" distB="0" distL="114300" distR="114300" simplePos="0" relativeHeight="251684864" behindDoc="0" locked="0" layoutInCell="1" allowOverlap="1" wp14:anchorId="35C0BCB8" wp14:editId="3E14ABB8">
-                <wp:simplePos x="0" y="0"/>
-                <wp:positionH relativeFrom="column">
-                  <wp:posOffset>2676525</wp:posOffset>
-                </wp:positionH>
-                <wp:positionV relativeFrom="paragraph">
-                  <wp:posOffset>-714375</wp:posOffset>
-                </wp:positionV>
-                <wp:extent cx="1152525" cy="257175"/>
-                <wp:effectExtent l="0" t="0" r="9525" b="9525"/>
-                <wp:wrapNone/>
-                <wp:docPr id="36" name="Text Box 36"/>
-                <wp:cNvGraphicFramePr/>
-                <a:graphic xmlns:a="http://schemas.openxmlformats.org/drawingml/2006/main">
-                  <a:graphicData uri="http://schemas.microsoft.com/office/word/2010/wordprocessingShape">
-                    <wps:wsp>
-                      <wps:cNvSpPr txBox="1"/>
-                      <wps:spPr>
-                        <a:xfrm>
-                          <a:off x="0" y="0"/>
-                          <a:ext cx="1152525" cy="257175"/>
-                        </a:xfrm>
-                        <a:prstGeom prst="rect">
-                          <a:avLst/>
-                        </a:prstGeom>
-                        <a:solidFill>
-                          <a:schemeClr val="lt1"/>
-                        </a:solidFill>
-                        <a:ln w="6350">
-                          <a:noFill/>
-                        </a:ln>
-                        <a:effectLst/>
-                      </wps:spPr>
-                      <wps:style>
-                        <a:lnRef idx="0">
-                          <a:schemeClr val="accent1"/>
-                        </a:lnRef>
-                        <a:fillRef idx="0">
-                          <a:schemeClr val="accent1"/>
-                        </a:fillRef>
-                        <a:effectRef idx="0">
-                          <a:schemeClr val="accent1"/>
-                        </a:effectRef>
-                        <a:fontRef idx="minor">
-                          <a:schemeClr val="dk1"/>
-                        </a:fontRef>
-                      </wps:style>
-                      <wps:txbx>
-                        <w:txbxContent>
-                          <w:p>
-                            <w:proofErr w:type="spellStart"/>
-                            <w:r>
-                              <w:t>PC_src</w:t>
-                            </w:r>
-                            <w:proofErr w:type="spellEnd"/>
-                          </w:p>
-                        </w:txbxContent>
-                      </wps:txbx>
-                      <wps:bodyPr rot="0" spcFirstLastPara="0" vertOverflow="overflow" horzOverflow="overflow" vert="horz" wrap="square" lIns="91440" tIns="45720" rIns="91440" bIns="45720" numCol="1" spcCol="0" rtlCol="0" fromWordArt="0" anchor="t" anchorCtr="0" forceAA="0" compatLnSpc="1">
-                        <a:prstTxWarp prst="textNoShape">
-                          <a:avLst/>
-                        </a:prstTxWarp>
-                        <a:noAutofit/>
-                      </wps:bodyPr>
-                    </wps:wsp>
-                  </a:graphicData>
-                </a:graphic>
-                <wp14:sizeRelV relativeFrom="margin">
-                  <wp14:pctHeight>0</wp14:pctHeight>
-                </wp14:sizeRelV>
-              </wp:anchor>
-            </w:drawing>
-          </mc:Choice>
-          <mc:Fallback>
-            <w:pict>
-              <v:shape w14:anchorId="35C0BCB8" id="Text Box 36" o:spid="_x0000_s1033" type="#_x0000_t202" style="position:absolute;margin-left:210.75pt;margin-top:-56.25pt;width:90.75pt;height:20.25pt;z-index:251684864;visibility:visible;mso-wrap-style:square;mso-height-percent:0;mso-wrap-distance-left:9pt;mso-wrap-distance-top:0;mso-wrap-distance-right:9pt;mso-wrap-distance-bottom:0;mso-position-horizontal:absolute;mso-position-horizontal-relative:text;mso-position-vertical:absolute;mso-position-vertical-relative:text;mso-height-percent:0;mso-height-relative:margin;v-text-anchor:top" o:gfxdata="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" fillcolor="white [3201]" stroked="f" strokeweight=".5pt">
-                <v:textbox>
-                  <w:txbxContent>
-                    <w:p>
-                      <w:proofErr w:type="spellStart"/>
-                      <w:r>
-                        <w:t>PC_src</w:t>
-                      </w:r>
-                      <w:proofErr w:type="spellEnd"/>
-                    </w:p>
-                  </w:txbxContent>
-                </v:textbox>
-              </v:shape>
-            </w:pict>
-          </mc:Fallback>
-        </mc:AlternateContent>
-      </w:r>
-      <w:r>
-        <w:rPr>
-          <w:noProof/>
-        </w:rPr>
-        <mc:AlternateContent>
-          <mc:Choice Requires="wps">
-            <w:drawing>
-              <wp:anchor distT="0" distB="0" distL="114300" distR="114300" simplePos="0" relativeHeight="251682816" behindDoc="0" locked="0" layoutInCell="1" allowOverlap="1">
+              <wp:anchor distT="0" distB="0" distL="114300" distR="114300" simplePos="0" relativeHeight="251682816" behindDoc="0" locked="0" layoutInCell="1" allowOverlap="1" wp14:anchorId="29B599E0" wp14:editId="36DCF008">
                 <wp:simplePos x="0" y="0"/>
                 <wp:positionH relativeFrom="column">
                   <wp:posOffset>257175</wp:posOffset>
@@ -923,7 +1262,7 @@
         <mc:AlternateContent>
           <mc:Choice Requires="wps">
             <w:drawing>
-              <wp:anchor distT="0" distB="0" distL="114300" distR="114300" simplePos="0" relativeHeight="251681792" behindDoc="0" locked="0" layoutInCell="1" allowOverlap="1">
+              <wp:anchor distT="0" distB="0" distL="114300" distR="114300" simplePos="0" relativeHeight="251681792" behindDoc="0" locked="0" layoutInCell="1" allowOverlap="1" wp14:anchorId="54F12B96" wp14:editId="4321FAAD">
                 <wp:simplePos x="0" y="0"/>
                 <wp:positionH relativeFrom="column">
                   <wp:posOffset>2143125</wp:posOffset>
@@ -986,7 +1325,7 @@
         <mc:AlternateContent>
           <mc:Choice Requires="wps">
             <w:drawing>
-              <wp:anchor distT="0" distB="0" distL="114300" distR="114300" simplePos="0" relativeHeight="251680768" behindDoc="0" locked="0" layoutInCell="1" allowOverlap="1">
+              <wp:anchor distT="0" distB="0" distL="114300" distR="114300" simplePos="0" relativeHeight="251680768" behindDoc="0" locked="0" layoutInCell="1" allowOverlap="1" wp14:anchorId="099A88E1" wp14:editId="0881E4E7">
                 <wp:simplePos x="0" y="0"/>
                 <wp:positionH relativeFrom="column">
                   <wp:posOffset>2143125</wp:posOffset>
@@ -1056,7 +1395,7 @@
         <mc:AlternateContent>
           <mc:Choice Requires="wps">
             <w:drawing>
-              <wp:anchor distT="0" distB="0" distL="114300" distR="114300" simplePos="0" relativeHeight="251679744" behindDoc="0" locked="0" layoutInCell="1" allowOverlap="1" wp14:anchorId="2EA5A8CA" wp14:editId="24492547">
+              <wp:anchor distT="0" distB="0" distL="114300" distR="114300" simplePos="0" relativeHeight="251679744" behindDoc="0" locked="0" layoutInCell="1" allowOverlap="1" wp14:anchorId="7A371821" wp14:editId="2EA59C41">
                 <wp:simplePos x="0" y="0"/>
                 <wp:positionH relativeFrom="column">
                   <wp:posOffset>219074</wp:posOffset>
@@ -1119,7 +1458,7 @@
         <mc:AlternateContent>
           <mc:Choice Requires="wps">
             <w:drawing>
-              <wp:anchor distT="0" distB="0" distL="114300" distR="114300" simplePos="0" relativeHeight="251678720" behindDoc="0" locked="0" layoutInCell="1" allowOverlap="1" wp14:anchorId="2527CABE" wp14:editId="0299AC79">
+              <wp:anchor distT="0" distB="0" distL="114300" distR="114300" simplePos="0" relativeHeight="251678720" behindDoc="0" locked="0" layoutInCell="1" allowOverlap="1" wp14:anchorId="2268439B" wp14:editId="14F64A8F">
                 <wp:simplePos x="0" y="0"/>
                 <wp:positionH relativeFrom="column">
                   <wp:posOffset>2143125</wp:posOffset>
@@ -1185,7 +1524,7 @@
         <mc:AlternateContent>
           <mc:Choice Requires="wps">
             <w:drawing>
-              <wp:anchor distT="0" distB="0" distL="114300" distR="114300" simplePos="0" relativeHeight="251677696" behindDoc="0" locked="0" layoutInCell="1" allowOverlap="1" wp14:anchorId="436468AA" wp14:editId="7E101E97">
+              <wp:anchor distT="0" distB="0" distL="114300" distR="114300" simplePos="0" relativeHeight="251677696" behindDoc="0" locked="0" layoutInCell="1" allowOverlap="1" wp14:anchorId="4796FABC" wp14:editId="061DCD46">
                 <wp:simplePos x="0" y="0"/>
                 <wp:positionH relativeFrom="column">
                   <wp:posOffset>219075</wp:posOffset>
@@ -1257,7 +1596,7 @@
         <mc:AlternateContent>
           <mc:Choice Requires="wps">
             <w:drawing>
-              <wp:anchor distT="0" distB="0" distL="114300" distR="114300" simplePos="0" relativeHeight="251676672" behindDoc="0" locked="0" layoutInCell="1" allowOverlap="1">
+              <wp:anchor distT="0" distB="0" distL="114300" distR="114300" simplePos="0" relativeHeight="251676672" behindDoc="0" locked="0" layoutInCell="1" allowOverlap="1" wp14:anchorId="4058BB24" wp14:editId="27101D36">
                 <wp:simplePos x="0" y="0"/>
                 <wp:positionH relativeFrom="column">
                   <wp:posOffset>3267074</wp:posOffset>
@@ -1323,7 +1662,7 @@
         <mc:AlternateContent>
           <mc:Choice Requires="wps">
             <w:drawing>
-              <wp:anchor distT="0" distB="0" distL="114300" distR="114300" simplePos="0" relativeHeight="251675648" behindDoc="0" locked="0" layoutInCell="1" allowOverlap="1">
+              <wp:anchor distT="0" distB="0" distL="114300" distR="114300" simplePos="0" relativeHeight="251675648" behindDoc="0" locked="0" layoutInCell="1" allowOverlap="1" wp14:anchorId="303D5EE2" wp14:editId="3D6DDBC5">
                 <wp:simplePos x="0" y="0"/>
                 <wp:positionH relativeFrom="column">
                   <wp:posOffset>2247900</wp:posOffset>
@@ -1389,7 +1728,7 @@
         <mc:AlternateContent>
           <mc:Choice Requires="wps">
             <w:drawing>
-              <wp:anchor distT="0" distB="0" distL="114300" distR="114300" simplePos="0" relativeHeight="251674624" behindDoc="0" locked="0" layoutInCell="1" allowOverlap="1">
+              <wp:anchor distT="0" distB="0" distL="114300" distR="114300" simplePos="0" relativeHeight="251674624" behindDoc="0" locked="0" layoutInCell="1" allowOverlap="1" wp14:anchorId="3A94DBF9" wp14:editId="7BC7BD44">
                 <wp:simplePos x="0" y="0"/>
                 <wp:positionH relativeFrom="column">
                   <wp:posOffset>2252663</wp:posOffset>
@@ -1455,7 +1794,7 @@
         <mc:AlternateContent>
           <mc:Choice Requires="wps">
             <w:drawing>
-              <wp:anchor distT="0" distB="0" distL="114300" distR="114300" simplePos="0" relativeHeight="251673600" behindDoc="0" locked="0" layoutInCell="1" allowOverlap="1">
+              <wp:anchor distT="0" distB="0" distL="114300" distR="114300" simplePos="0" relativeHeight="251673600" behindDoc="0" locked="0" layoutInCell="1" allowOverlap="1" wp14:anchorId="38B4C36D" wp14:editId="09BA11D4">
                 <wp:simplePos x="0" y="0"/>
                 <wp:positionH relativeFrom="column">
                   <wp:posOffset>3400425</wp:posOffset>
@@ -1518,7 +1857,7 @@
         <mc:AlternateContent>
           <mc:Choice Requires="wps">
             <w:drawing>
-              <wp:anchor distT="0" distB="0" distL="114300" distR="114300" simplePos="0" relativeHeight="251659264" behindDoc="0" locked="0" layoutInCell="1" allowOverlap="1" wp14:anchorId="24917FCD" wp14:editId="7CE0B3E2">
+              <wp:anchor distT="0" distB="0" distL="114300" distR="114300" simplePos="0" relativeHeight="251659264" behindDoc="0" locked="0" layoutInCell="1" allowOverlap="1" wp14:anchorId="4825E479" wp14:editId="70BAC0A8">
                 <wp:simplePos x="0" y="0"/>
                 <wp:positionH relativeFrom="margin">
                   <wp:posOffset>38100</wp:posOffset>
@@ -1588,7 +1927,7 @@
         <mc:AlternateContent>
           <mc:Choice Requires="wps">
             <w:drawing>
-              <wp:anchor distT="0" distB="0" distL="114300" distR="114300" simplePos="0" relativeHeight="251672576" behindDoc="0" locked="0" layoutInCell="1" allowOverlap="1" wp14:anchorId="11E00298" wp14:editId="59D0452D">
+              <wp:anchor distT="0" distB="0" distL="114300" distR="114300" simplePos="0" relativeHeight="251672576" behindDoc="0" locked="0" layoutInCell="1" allowOverlap="1" wp14:anchorId="1EE22308" wp14:editId="6466A3F9">
                 <wp:simplePos x="0" y="0"/>
                 <wp:positionH relativeFrom="column">
                   <wp:posOffset>-381000</wp:posOffset>
@@ -1660,7 +1999,7 @@
         <mc:AlternateContent>
           <mc:Choice Requires="wps">
             <w:drawing>
-              <wp:anchor distT="0" distB="0" distL="114300" distR="114300" simplePos="0" relativeHeight="251671552" behindDoc="0" locked="0" layoutInCell="1" allowOverlap="1" wp14:anchorId="25FAC5E3" wp14:editId="20865694">
+              <wp:anchor distT="0" distB="0" distL="114300" distR="114300" simplePos="0" relativeHeight="251671552" behindDoc="0" locked="0" layoutInCell="1" allowOverlap="1" wp14:anchorId="50AD7EE4" wp14:editId="2AE9DF33">
                 <wp:simplePos x="0" y="0"/>
                 <wp:positionH relativeFrom="column">
                   <wp:posOffset>-390525</wp:posOffset>
@@ -1723,7 +2062,7 @@
         <mc:AlternateContent>
           <mc:Choice Requires="wps">
             <w:drawing>
-              <wp:anchor distT="0" distB="0" distL="114300" distR="114300" simplePos="0" relativeHeight="251670528" behindDoc="0" locked="0" layoutInCell="1" allowOverlap="1" wp14:anchorId="5CB43FAF" wp14:editId="09FC0733">
+              <wp:anchor distT="0" distB="0" distL="114300" distR="114300" simplePos="0" relativeHeight="251670528" behindDoc="0" locked="0" layoutInCell="1" allowOverlap="1" wp14:anchorId="6924705B" wp14:editId="35F7422E">
                 <wp:simplePos x="0" y="0"/>
                 <wp:positionH relativeFrom="column">
                   <wp:posOffset>-390526</wp:posOffset>
@@ -1792,7 +2131,7 @@
         <mc:AlternateContent>
           <mc:Choice Requires="wps">
             <w:drawing>
-              <wp:anchor distT="0" distB="0" distL="114300" distR="114300" simplePos="0" relativeHeight="251669504" behindDoc="0" locked="0" layoutInCell="1" allowOverlap="1" wp14:anchorId="24ACF536" wp14:editId="1A47EF9D">
+              <wp:anchor distT="0" distB="0" distL="114300" distR="114300" simplePos="0" relativeHeight="251669504" behindDoc="0" locked="0" layoutInCell="1" allowOverlap="1" wp14:anchorId="69B2A07F" wp14:editId="04C41469">
                 <wp:simplePos x="0" y="0"/>
                 <wp:positionH relativeFrom="column">
                   <wp:posOffset>1752282</wp:posOffset>
@@ -1864,7 +2203,7 @@
         <mc:AlternateContent>
           <mc:Choice Requires="wps">
             <w:drawing>
-              <wp:anchor distT="0" distB="0" distL="114300" distR="114300" simplePos="0" relativeHeight="251662336" behindDoc="0" locked="0" layoutInCell="1" allowOverlap="1" wp14:anchorId="54C00917" wp14:editId="662993E4">
+              <wp:anchor distT="0" distB="0" distL="114300" distR="114300" simplePos="0" relativeHeight="251662336" behindDoc="0" locked="0" layoutInCell="1" allowOverlap="1" wp14:anchorId="714FC5AD" wp14:editId="1C5F6D45">
                 <wp:simplePos x="0" y="0"/>
                 <wp:positionH relativeFrom="column">
                   <wp:posOffset>2571115</wp:posOffset>
@@ -1930,7 +2269,7 @@
         <mc:AlternateContent>
           <mc:Choice Requires="wps">
             <w:drawing>
-              <wp:anchor distT="0" distB="0" distL="114300" distR="114300" simplePos="0" relativeHeight="251661312" behindDoc="0" locked="0" layoutInCell="1" allowOverlap="1" wp14:anchorId="641B782E" wp14:editId="0CDE5B33">
+              <wp:anchor distT="0" distB="0" distL="114300" distR="114300" simplePos="0" relativeHeight="251661312" behindDoc="0" locked="0" layoutInCell="1" allowOverlap="1" wp14:anchorId="13EFA771" wp14:editId="6BF75671">
                 <wp:simplePos x="0" y="0"/>
                 <wp:positionH relativeFrom="column">
                   <wp:posOffset>1514159</wp:posOffset>
@@ -1998,7 +2337,7 @@
         <mc:AlternateContent>
           <mc:Choice Requires="wps">
             <w:drawing>
-              <wp:anchor distT="0" distB="0" distL="114300" distR="114300" simplePos="0" relativeHeight="251668480" behindDoc="0" locked="0" layoutInCell="1" allowOverlap="1" wp14:anchorId="495D68E0" wp14:editId="1F8D3FCE">
+              <wp:anchor distT="0" distB="0" distL="114300" distR="114300" simplePos="0" relativeHeight="251668480" behindDoc="0" locked="0" layoutInCell="1" allowOverlap="1" wp14:anchorId="0ABC1654" wp14:editId="6CB14FEE">
                 <wp:simplePos x="0" y="0"/>
                 <wp:positionH relativeFrom="column">
                   <wp:posOffset>628650</wp:posOffset>
@@ -2064,7 +2403,7 @@
         <mc:AlternateContent>
           <mc:Choice Requires="wps">
             <w:drawing>
-              <wp:anchor distT="0" distB="0" distL="114300" distR="114300" simplePos="0" relativeHeight="251667456" behindDoc="0" locked="0" layoutInCell="1" allowOverlap="1" wp14:anchorId="08D580EE" wp14:editId="01BFDBB1">
+              <wp:anchor distT="0" distB="0" distL="114300" distR="114300" simplePos="0" relativeHeight="251667456" behindDoc="0" locked="0" layoutInCell="1" allowOverlap="1" wp14:anchorId="69545F3C" wp14:editId="64D671B6">
                 <wp:simplePos x="0" y="0"/>
                 <wp:positionH relativeFrom="column">
                   <wp:posOffset>628650</wp:posOffset>
@@ -2127,7 +2466,7 @@
         <mc:AlternateContent>
           <mc:Choice Requires="wps">
             <w:drawing>
-              <wp:anchor distT="0" distB="0" distL="114300" distR="114300" simplePos="0" relativeHeight="251666432" behindDoc="0" locked="0" layoutInCell="1" allowOverlap="1" wp14:anchorId="385BD5BD" wp14:editId="36239598">
+              <wp:anchor distT="0" distB="0" distL="114300" distR="114300" simplePos="0" relativeHeight="251666432" behindDoc="0" locked="0" layoutInCell="1" allowOverlap="1" wp14:anchorId="11D5490F" wp14:editId="3E60742E">
                 <wp:simplePos x="0" y="0"/>
                 <wp:positionH relativeFrom="column">
                   <wp:posOffset>1200150</wp:posOffset>
@@ -2193,7 +2532,7 @@
         <mc:AlternateContent>
           <mc:Choice Requires="wps">
             <w:drawing>
-              <wp:anchor distT="0" distB="0" distL="114300" distR="114300" simplePos="0" relativeHeight="251665408" behindDoc="0" locked="0" layoutInCell="1" allowOverlap="1" wp14:anchorId="0E2EC236" wp14:editId="32DD4ADD">
+              <wp:anchor distT="0" distB="0" distL="114300" distR="114300" simplePos="0" relativeHeight="251665408" behindDoc="0" locked="0" layoutInCell="1" allowOverlap="1" wp14:anchorId="1555D73D" wp14:editId="192F006D">
                 <wp:simplePos x="0" y="0"/>
                 <wp:positionH relativeFrom="column">
                   <wp:posOffset>361950</wp:posOffset>
@@ -2259,7 +2598,7 @@
         <mc:AlternateContent>
           <mc:Choice Requires="wps">
             <w:drawing>
-              <wp:anchor distT="0" distB="0" distL="114300" distR="114300" simplePos="0" relativeHeight="251660288" behindDoc="0" locked="0" layoutInCell="1" allowOverlap="1" wp14:anchorId="75516177" wp14:editId="4E15119C">
+              <wp:anchor distT="0" distB="0" distL="114300" distR="114300" simplePos="0" relativeHeight="251660288" behindDoc="0" locked="0" layoutInCell="1" allowOverlap="1" wp14:anchorId="7F4C60B1" wp14:editId="3026520D">
                 <wp:simplePos x="0" y="0"/>
                 <wp:positionH relativeFrom="column">
                   <wp:posOffset>962025</wp:posOffset>
@@ -2724,7 +3063,7 @@
   <w:style w:type="paragraph" w:default="1" w:styleId="Normal">
     <w:name w:val="Normal"/>
     <w:qFormat/>
-    <w:rsid w:val="002738F8"/>
+    <w:rsid w:val="00005FC1"/>
   </w:style>
   <w:style w:type="character" w:default="1" w:styleId="DefaultParagraphFont">
     <w:name w:val="Default Paragraph Font"/>

</xml_diff>